<commit_message>
finish problem 1, 2
</commit_message>
<xml_diff>
--- a/hw3/hw3_solution.docx
+++ b/hw3/hw3_solution.docx
@@ -96,6 +96,799 @@
           <w:rFonts w:ascii="Times New Roman" w:hAnsi="Times New Roman" w:cs="Times New Roman"/>
         </w:rPr>
       </w:pPr>
+    </w:p>
+    <w:p>
+      <w:pPr>
+        <w:pStyle w:val="a3"/>
+        <w:widowControl/>
+        <w:numPr>
+          <w:ilvl w:val="0"/>
+          <w:numId w:val="1"/>
+        </w:numPr>
+        <w:ind w:leftChars="0"/>
+        <w:rPr>
+          <w:rFonts w:ascii="Times New Roman" w:eastAsia="Times New Roman" w:hAnsi="Times New Roman" w:cs="Times New Roman"/>
+          <w:kern w:val="0"/>
+        </w:rPr>
+      </w:pPr>
+      <w:r>
+        <w:rPr>
+          <w:rFonts w:ascii="Times New Roman" w:eastAsia="Times New Roman" w:hAnsi="Times New Roman" w:cs="Times New Roman"/>
+          <w:kern w:val="0"/>
+        </w:rPr>
+        <w:t xml:space="preserve">The mean duration of a phone conversation is 3 mins </w:t>
+      </w:r>
+      <m:oMath>
+        <m:r>
+          <w:rPr>
+            <w:rFonts w:ascii="Cambria Math" w:eastAsia="Times New Roman" w:hAnsi="Cambria Math" w:cs="Times New Roman"/>
+            <w:kern w:val="0"/>
+          </w:rPr>
+          <m:t>→μ=</m:t>
+        </m:r>
+        <m:f>
+          <m:fPr>
+            <m:ctrlPr>
+              <w:rPr>
+                <w:rFonts w:ascii="Cambria Math" w:eastAsia="Times New Roman" w:hAnsi="Cambria Math" w:cs="Times New Roman"/>
+                <w:i/>
+                <w:kern w:val="0"/>
+              </w:rPr>
+            </m:ctrlPr>
+          </m:fPr>
+          <m:num>
+            <m:r>
+              <w:rPr>
+                <w:rFonts w:ascii="Cambria Math" w:eastAsia="Times New Roman" w:hAnsi="Cambria Math" w:cs="Times New Roman"/>
+                <w:kern w:val="0"/>
+              </w:rPr>
+              <m:t>1</m:t>
+            </m:r>
+          </m:num>
+          <m:den>
+            <m:r>
+              <w:rPr>
+                <w:rFonts w:ascii="Cambria Math" w:eastAsia="Times New Roman" w:hAnsi="Cambria Math" w:cs="Times New Roman"/>
+                <w:kern w:val="0"/>
+              </w:rPr>
+              <m:t>3</m:t>
+            </m:r>
+          </m:den>
+        </m:f>
+      </m:oMath>
+      <w:r>
+        <w:rPr>
+          <w:rFonts w:ascii="Times New Roman" w:eastAsia="Times New Roman" w:hAnsi="Times New Roman" w:cs="Times New Roman"/>
+          <w:kern w:val="0"/>
+        </w:rPr>
+        <w:t xml:space="preserve"> calls per minute (</w:t>
+      </w:r>
+      <m:oMath>
+        <m:r>
+          <w:rPr>
+            <w:rFonts w:ascii="Cambria Math" w:eastAsia="Times New Roman" w:hAnsi="Cambria Math" w:cs="Times New Roman"/>
+            <w:kern w:val="0"/>
+          </w:rPr>
+          <m:t>λ</m:t>
+        </m:r>
+      </m:oMath>
+      <w:r>
+        <w:rPr>
+          <w:rFonts w:ascii="Times New Roman" w:eastAsia="Times New Roman" w:hAnsi="Times New Roman" w:cs="Times New Roman"/>
+          <w:kern w:val="0"/>
+        </w:rPr>
+        <w:t xml:space="preserve"> must be less than </w:t>
+      </w:r>
+      <m:oMath>
+        <m:f>
+          <m:fPr>
+            <m:ctrlPr>
+              <w:rPr>
+                <w:rFonts w:ascii="Cambria Math" w:eastAsia="Times New Roman" w:hAnsi="Cambria Math" w:cs="Times New Roman"/>
+                <w:i/>
+                <w:kern w:val="0"/>
+              </w:rPr>
+            </m:ctrlPr>
+          </m:fPr>
+          <m:num>
+            <m:r>
+              <w:rPr>
+                <w:rFonts w:ascii="Cambria Math" w:eastAsia="Times New Roman" w:hAnsi="Cambria Math" w:cs="Times New Roman"/>
+                <w:kern w:val="0"/>
+              </w:rPr>
+              <m:t>1</m:t>
+            </m:r>
+          </m:num>
+          <m:den>
+            <m:r>
+              <w:rPr>
+                <w:rFonts w:ascii="Cambria Math" w:eastAsia="Times New Roman" w:hAnsi="Cambria Math" w:cs="Times New Roman"/>
+                <w:kern w:val="0"/>
+              </w:rPr>
+              <m:t>3</m:t>
+            </m:r>
+          </m:den>
+        </m:f>
+      </m:oMath>
+      <w:r>
+        <w:rPr>
+          <w:rFonts w:ascii="Times New Roman" w:eastAsia="Times New Roman" w:hAnsi="Times New Roman" w:cs="Times New Roman"/>
+          <w:kern w:val="0"/>
+        </w:rPr>
+        <w:t xml:space="preserve"> calls per minute to keep the system</w:t>
+      </w:r>
+      <w:r>
+        <w:rPr>
+          <w:rFonts w:ascii="Times New Roman" w:eastAsia="Times New Roman" w:hAnsi="Times New Roman" w:cs="Times New Roman"/>
+          <w:kern w:val="0"/>
+        </w:rPr>
+        <w:t xml:space="preserve"> stable).</w:t>
+      </w:r>
+    </w:p>
+    <w:p>
+      <w:pPr>
+        <w:widowControl/>
+        <w:ind w:firstLine="360"/>
+        <w:rPr>
+          <w:rFonts w:ascii="Times New Roman" w:eastAsia="Times New Roman" w:hAnsi="Times New Roman" w:cs="Times New Roman"/>
+          <w:kern w:val="0"/>
+        </w:rPr>
+      </w:pPr>
+      <w:r>
+        <w:rPr>
+          <w:rFonts w:ascii="Times New Roman" w:eastAsia="Times New Roman" w:hAnsi="Times New Roman" w:cs="Times New Roman"/>
+          <w:kern w:val="0"/>
+        </w:rPr>
+        <w:t xml:space="preserve">The average waiting time </w:t>
+      </w:r>
+      <m:oMath>
+        <m:r>
+          <w:rPr>
+            <w:rFonts w:ascii="Cambria Math" w:eastAsia="Times New Roman" w:hAnsi="Cambria Math" w:cs="Times New Roman"/>
+            <w:kern w:val="0"/>
+          </w:rPr>
+          <m:t>T=</m:t>
+        </m:r>
+        <m:f>
+          <m:fPr>
+            <m:ctrlPr>
+              <w:rPr>
+                <w:rFonts w:ascii="Cambria Math" w:eastAsia="Times New Roman" w:hAnsi="Cambria Math" w:cs="Times New Roman"/>
+                <w:i/>
+                <w:kern w:val="0"/>
+              </w:rPr>
+            </m:ctrlPr>
+          </m:fPr>
+          <m:num>
+            <m:r>
+              <w:rPr>
+                <w:rFonts w:ascii="Cambria Math" w:eastAsia="Times New Roman" w:hAnsi="Cambria Math" w:cs="Times New Roman"/>
+                <w:kern w:val="0"/>
+              </w:rPr>
+              <m:t>ρ</m:t>
+            </m:r>
+          </m:num>
+          <m:den>
+            <m:r>
+              <w:rPr>
+                <w:rFonts w:ascii="Cambria Math" w:eastAsia="Times New Roman" w:hAnsi="Cambria Math" w:cs="Times New Roman"/>
+                <w:kern w:val="0"/>
+              </w:rPr>
+              <m:t>μ</m:t>
+            </m:r>
+            <m:d>
+              <m:dPr>
+                <m:ctrlPr>
+                  <w:rPr>
+                    <w:rFonts w:ascii="Cambria Math" w:eastAsia="Times New Roman" w:hAnsi="Cambria Math" w:cs="Times New Roman"/>
+                    <w:i/>
+                    <w:kern w:val="0"/>
+                  </w:rPr>
+                </m:ctrlPr>
+              </m:dPr>
+              <m:e>
+                <m:r>
+                  <w:rPr>
+                    <w:rFonts w:ascii="Cambria Math" w:eastAsia="Times New Roman" w:hAnsi="Cambria Math" w:cs="Times New Roman"/>
+                    <w:kern w:val="0"/>
+                  </w:rPr>
+                  <m:t>1-ρ</m:t>
+                </m:r>
+              </m:e>
+            </m:d>
+          </m:den>
+        </m:f>
+        <m:r>
+          <w:rPr>
+            <w:rFonts w:ascii="Cambria Math" w:eastAsia="Times New Roman" w:hAnsi="Cambria Math" w:cs="Times New Roman"/>
+            <w:kern w:val="0"/>
+          </w:rPr>
+          <m:t>≤3→ρ≤</m:t>
+        </m:r>
+        <m:f>
+          <m:fPr>
+            <m:ctrlPr>
+              <w:rPr>
+                <w:rFonts w:ascii="Cambria Math" w:eastAsia="Times New Roman" w:hAnsi="Cambria Math" w:cs="Times New Roman"/>
+                <w:i/>
+                <w:kern w:val="0"/>
+              </w:rPr>
+            </m:ctrlPr>
+          </m:fPr>
+          <m:num>
+            <m:r>
+              <w:rPr>
+                <w:rFonts w:ascii="Cambria Math" w:eastAsia="Times New Roman" w:hAnsi="Cambria Math" w:cs="Times New Roman"/>
+                <w:kern w:val="0"/>
+              </w:rPr>
+              <m:t>1</m:t>
+            </m:r>
+          </m:num>
+          <m:den>
+            <m:r>
+              <w:rPr>
+                <w:rFonts w:ascii="Cambria Math" w:eastAsia="Times New Roman" w:hAnsi="Cambria Math" w:cs="Times New Roman"/>
+                <w:kern w:val="0"/>
+              </w:rPr>
+              <m:t>2</m:t>
+            </m:r>
+          </m:den>
+        </m:f>
+      </m:oMath>
+      <w:r>
+        <w:rPr>
+          <w:rFonts w:ascii="Times New Roman" w:eastAsia="Times New Roman" w:hAnsi="Times New Roman" w:cs="Times New Roman"/>
+          <w:kern w:val="0"/>
+        </w:rPr>
+        <w:t xml:space="preserve"> , where </w:t>
+      </w:r>
+      <m:oMath>
+        <m:r>
+          <w:rPr>
+            <w:rFonts w:ascii="Cambria Math" w:eastAsia="Times New Roman" w:hAnsi="Cambria Math" w:cs="Times New Roman"/>
+            <w:kern w:val="0"/>
+          </w:rPr>
+          <m:t>ρ</m:t>
+        </m:r>
+        <m:r>
+          <w:rPr>
+            <w:rFonts w:ascii="Cambria Math" w:eastAsia="Times New Roman" w:hAnsi="Cambria Math" w:cs="Times New Roman"/>
+            <w:kern w:val="0"/>
+          </w:rPr>
+          <m:t>=</m:t>
+        </m:r>
+        <m:f>
+          <m:fPr>
+            <m:ctrlPr>
+              <w:rPr>
+                <w:rFonts w:ascii="Cambria Math" w:eastAsia="Times New Roman" w:hAnsi="Cambria Math" w:cs="Times New Roman"/>
+                <w:i/>
+                <w:kern w:val="0"/>
+              </w:rPr>
+            </m:ctrlPr>
+          </m:fPr>
+          <m:num>
+            <m:r>
+              <w:rPr>
+                <w:rFonts w:ascii="Cambria Math" w:eastAsia="Times New Roman" w:hAnsi="Cambria Math" w:cs="Times New Roman"/>
+                <w:kern w:val="0"/>
+              </w:rPr>
+              <m:t>λ</m:t>
+            </m:r>
+          </m:num>
+          <m:den>
+            <m:r>
+              <w:rPr>
+                <w:rFonts w:ascii="Cambria Math" w:eastAsia="Times New Roman" w:hAnsi="Cambria Math" w:cs="Times New Roman"/>
+                <w:kern w:val="0"/>
+              </w:rPr>
+              <m:t>μ</m:t>
+            </m:r>
+          </m:den>
+        </m:f>
+      </m:oMath>
+      <w:r>
+        <w:rPr>
+          <w:rFonts w:ascii="Times New Roman" w:eastAsia="Times New Roman" w:hAnsi="Times New Roman" w:cs="Times New Roman"/>
+          <w:kern w:val="0"/>
+        </w:rPr>
+        <w:t xml:space="preserve"> is the server utilization.</w:t>
+      </w:r>
+    </w:p>
+    <w:p>
+      <w:pPr>
+        <w:widowControl/>
+        <w:ind w:left="360"/>
+        <w:rPr>
+          <w:rFonts w:ascii="Times New Roman" w:eastAsia="Times New Roman" w:hAnsi="Times New Roman" w:cs="Times New Roman"/>
+          <w:kern w:val="0"/>
+        </w:rPr>
+      </w:pPr>
+      <w:r>
+        <w:rPr>
+          <w:rFonts w:ascii="Times New Roman" w:eastAsia="Times New Roman" w:hAnsi="Times New Roman" w:cs="Times New Roman"/>
+          <w:kern w:val="0"/>
+        </w:rPr>
+        <w:t xml:space="preserve">Since </w:t>
+      </w:r>
+      <m:oMath>
+        <m:r>
+          <w:rPr>
+            <w:rFonts w:ascii="Cambria Math" w:eastAsia="Times New Roman" w:hAnsi="Cambria Math" w:cs="Times New Roman"/>
+            <w:kern w:val="0"/>
+          </w:rPr>
+          <m:t>ρ</m:t>
+        </m:r>
+        <m:r>
+          <w:rPr>
+            <w:rFonts w:ascii="Cambria Math" w:eastAsia="Times New Roman" w:hAnsi="Cambria Math" w:cs="Times New Roman"/>
+            <w:kern w:val="0"/>
+          </w:rPr>
+          <m:t>=</m:t>
+        </m:r>
+        <m:f>
+          <m:fPr>
+            <m:ctrlPr>
+              <w:rPr>
+                <w:rFonts w:ascii="Cambria Math" w:eastAsia="Times New Roman" w:hAnsi="Cambria Math" w:cs="Times New Roman"/>
+                <w:i/>
+                <w:kern w:val="0"/>
+              </w:rPr>
+            </m:ctrlPr>
+          </m:fPr>
+          <m:num>
+            <m:r>
+              <w:rPr>
+                <w:rFonts w:ascii="Cambria Math" w:eastAsia="Times New Roman" w:hAnsi="Cambria Math" w:cs="Times New Roman"/>
+                <w:kern w:val="0"/>
+              </w:rPr>
+              <m:t>λ</m:t>
+            </m:r>
+          </m:num>
+          <m:den>
+            <m:r>
+              <w:rPr>
+                <w:rFonts w:ascii="Cambria Math" w:eastAsia="Times New Roman" w:hAnsi="Cambria Math" w:cs="Times New Roman"/>
+                <w:kern w:val="0"/>
+              </w:rPr>
+              <m:t>μ</m:t>
+            </m:r>
+          </m:den>
+        </m:f>
+        <m:r>
+          <w:rPr>
+            <w:rFonts w:ascii="Cambria Math" w:eastAsia="Times New Roman" w:hAnsi="Cambria Math" w:cs="Times New Roman"/>
+            <w:kern w:val="0"/>
+          </w:rPr>
+          <m:t>≤</m:t>
+        </m:r>
+        <m:f>
+          <m:fPr>
+            <m:ctrlPr>
+              <w:rPr>
+                <w:rFonts w:ascii="Cambria Math" w:eastAsia="Times New Roman" w:hAnsi="Cambria Math" w:cs="Times New Roman"/>
+                <w:i/>
+                <w:kern w:val="0"/>
+              </w:rPr>
+            </m:ctrlPr>
+          </m:fPr>
+          <m:num>
+            <m:r>
+              <w:rPr>
+                <w:rFonts w:ascii="Cambria Math" w:eastAsia="Times New Roman" w:hAnsi="Cambria Math" w:cs="Times New Roman"/>
+                <w:kern w:val="0"/>
+              </w:rPr>
+              <m:t>1</m:t>
+            </m:r>
+          </m:num>
+          <m:den>
+            <m:r>
+              <w:rPr>
+                <w:rFonts w:ascii="Cambria Math" w:eastAsia="Times New Roman" w:hAnsi="Cambria Math" w:cs="Times New Roman"/>
+                <w:kern w:val="0"/>
+              </w:rPr>
+              <m:t>2</m:t>
+            </m:r>
+          </m:den>
+        </m:f>
+        <m:r>
+          <w:rPr>
+            <w:rFonts w:ascii="Cambria Math" w:eastAsia="Times New Roman" w:hAnsi="Cambria Math" w:cs="Times New Roman"/>
+            <w:kern w:val="0"/>
+          </w:rPr>
+          <m:t>,λ≤</m:t>
+        </m:r>
+        <m:f>
+          <m:fPr>
+            <m:ctrlPr>
+              <w:rPr>
+                <w:rFonts w:ascii="Cambria Math" w:eastAsia="Times New Roman" w:hAnsi="Cambria Math" w:cs="Times New Roman"/>
+                <w:i/>
+                <w:kern w:val="0"/>
+              </w:rPr>
+            </m:ctrlPr>
+          </m:fPr>
+          <m:num>
+            <m:r>
+              <w:rPr>
+                <w:rFonts w:ascii="Cambria Math" w:eastAsia="Times New Roman" w:hAnsi="Cambria Math" w:cs="Times New Roman"/>
+                <w:kern w:val="0"/>
+              </w:rPr>
+              <m:t>1</m:t>
+            </m:r>
+          </m:num>
+          <m:den>
+            <m:r>
+              <w:rPr>
+                <w:rFonts w:ascii="Cambria Math" w:eastAsia="Times New Roman" w:hAnsi="Cambria Math" w:cs="Times New Roman"/>
+                <w:kern w:val="0"/>
+              </w:rPr>
+              <m:t>2</m:t>
+            </m:r>
+          </m:den>
+        </m:f>
+        <m:r>
+          <w:rPr>
+            <w:rFonts w:ascii="Cambria Math" w:eastAsia="Times New Roman" w:hAnsi="Cambria Math" w:cs="Times New Roman"/>
+            <w:kern w:val="0"/>
+          </w:rPr>
+          <m:t>μ=</m:t>
+        </m:r>
+        <m:f>
+          <m:fPr>
+            <m:ctrlPr>
+              <w:rPr>
+                <w:rFonts w:ascii="Cambria Math" w:eastAsia="Times New Roman" w:hAnsi="Cambria Math" w:cs="Times New Roman"/>
+                <w:i/>
+                <w:kern w:val="0"/>
+              </w:rPr>
+            </m:ctrlPr>
+          </m:fPr>
+          <m:num>
+            <m:r>
+              <w:rPr>
+                <w:rFonts w:ascii="Cambria Math" w:eastAsia="Times New Roman" w:hAnsi="Cambria Math" w:cs="Times New Roman"/>
+                <w:kern w:val="0"/>
+              </w:rPr>
+              <m:t>1</m:t>
+            </m:r>
+          </m:num>
+          <m:den>
+            <m:r>
+              <w:rPr>
+                <w:rFonts w:ascii="Cambria Math" w:eastAsia="Times New Roman" w:hAnsi="Cambria Math" w:cs="Times New Roman"/>
+                <w:kern w:val="0"/>
+              </w:rPr>
+              <m:t>6</m:t>
+            </m:r>
+          </m:den>
+        </m:f>
+      </m:oMath>
+      <w:r>
+        <w:rPr>
+          <w:rFonts w:ascii="Times New Roman" w:eastAsia="Times New Roman" w:hAnsi="Times New Roman" w:cs="Times New Roman"/>
+          <w:kern w:val="0"/>
+        </w:rPr>
+        <w:t xml:space="preserve"> calls per minute.</w:t>
+      </w:r>
+    </w:p>
+    <w:p>
+      <w:pPr>
+        <w:pStyle w:val="a3"/>
+        <w:widowControl/>
+        <w:numPr>
+          <w:ilvl w:val="0"/>
+          <w:numId w:val="1"/>
+        </w:numPr>
+        <w:ind w:leftChars="0"/>
+        <w:rPr>
+          <w:rFonts w:ascii="Times New Roman" w:eastAsia="Times New Roman" w:hAnsi="Times New Roman" w:cs="Times New Roman"/>
+          <w:kern w:val="0"/>
+        </w:rPr>
+      </w:pPr>
+      <w:r>
+        <w:rPr>
+          <w:rFonts w:ascii="Times New Roman" w:eastAsia="Times New Roman" w:hAnsi="Times New Roman" w:cs="Times New Roman"/>
+          <w:kern w:val="0"/>
+        </w:rPr>
+        <w:t>Denote the arrival rate of customers that</w:t>
+      </w:r>
+      <w:r>
+        <w:rPr>
+          <w:rFonts w:ascii="Times New Roman" w:eastAsia="Times New Roman" w:hAnsi="Times New Roman" w:cs="Times New Roman"/>
+          <w:kern w:val="0"/>
+        </w:rPr>
+        <w:t xml:space="preserve"> choose to eat in the restaurant as </w:t>
+      </w:r>
+      <m:oMath>
+        <m:sSub>
+          <m:sSubPr>
+            <m:ctrlPr>
+              <w:rPr>
+                <w:rFonts w:ascii="Cambria Math" w:eastAsia="Times New Roman" w:hAnsi="Cambria Math" w:cs="Times New Roman"/>
+                <w:i/>
+                <w:kern w:val="0"/>
+              </w:rPr>
+            </m:ctrlPr>
+          </m:sSubPr>
+          <m:e>
+            <m:r>
+              <w:rPr>
+                <w:rFonts w:ascii="Cambria Math" w:eastAsia="Times New Roman" w:hAnsi="Cambria Math" w:cs="Times New Roman"/>
+                <w:kern w:val="0"/>
+              </w:rPr>
+              <m:t>λ</m:t>
+            </m:r>
+          </m:e>
+          <m:sub>
+            <m:r>
+              <w:rPr>
+                <w:rFonts w:ascii="Cambria Math" w:eastAsia="Times New Roman" w:hAnsi="Cambria Math" w:cs="Times New Roman"/>
+                <w:kern w:val="0"/>
+              </w:rPr>
+              <m:t>1</m:t>
+            </m:r>
+          </m:sub>
+        </m:sSub>
+      </m:oMath>
+      <w:r>
+        <w:rPr>
+          <w:rFonts w:ascii="Times New Roman" w:eastAsia="Times New Roman" w:hAnsi="Times New Roman" w:cs="Times New Roman"/>
+          <w:kern w:val="0"/>
+        </w:rPr>
+        <w:t xml:space="preserve"> and that of those who carry out their orders as </w:t>
+      </w:r>
+      <m:oMath>
+        <m:sSub>
+          <m:sSubPr>
+            <m:ctrlPr>
+              <w:rPr>
+                <w:rFonts w:ascii="Cambria Math" w:eastAsia="Times New Roman" w:hAnsi="Cambria Math" w:cs="Times New Roman"/>
+                <w:i/>
+                <w:kern w:val="0"/>
+              </w:rPr>
+            </m:ctrlPr>
+          </m:sSubPr>
+          <m:e>
+            <m:r>
+              <w:rPr>
+                <w:rFonts w:ascii="Cambria Math" w:eastAsia="Times New Roman" w:hAnsi="Cambria Math" w:cs="Times New Roman"/>
+                <w:kern w:val="0"/>
+              </w:rPr>
+              <m:t>λ</m:t>
+            </m:r>
+          </m:e>
+          <m:sub>
+            <m:r>
+              <w:rPr>
+                <w:rFonts w:ascii="Cambria Math" w:eastAsia="Times New Roman" w:hAnsi="Cambria Math" w:cs="Times New Roman"/>
+                <w:kern w:val="0"/>
+              </w:rPr>
+              <m:t>2</m:t>
+            </m:r>
+          </m:sub>
+        </m:sSub>
+      </m:oMath>
+      <w:r>
+        <w:rPr>
+          <w:rFonts w:ascii="Times New Roman" w:eastAsia="Times New Roman" w:hAnsi="Times New Roman" w:cs="Times New Roman"/>
+          <w:kern w:val="0"/>
+        </w:rPr>
+        <w:t>.</w:t>
+      </w:r>
+    </w:p>
+    <w:p>
+      <w:pPr>
+        <w:pStyle w:val="a3"/>
+        <w:widowControl/>
+        <w:ind w:leftChars="0" w:left="360"/>
+        <w:rPr>
+          <w:rFonts w:ascii="Times New Roman" w:eastAsia="Times New Roman" w:hAnsi="Times New Roman" w:cs="Times New Roman"/>
+          <w:kern w:val="0"/>
+        </w:rPr>
+      </w:pPr>
+      <m:oMathPara>
+        <m:oMath>
+          <m:sSub>
+            <m:sSubPr>
+              <m:ctrlPr>
+                <w:rPr>
+                  <w:rFonts w:ascii="Cambria Math" w:eastAsia="Times New Roman" w:hAnsi="Cambria Math" w:cs="Times New Roman"/>
+                  <w:i/>
+                  <w:kern w:val="0"/>
+                </w:rPr>
+              </m:ctrlPr>
+            </m:sSubPr>
+            <m:e>
+              <m:r>
+                <w:rPr>
+                  <w:rFonts w:ascii="Cambria Math" w:eastAsia="Times New Roman" w:hAnsi="Cambria Math" w:cs="Times New Roman"/>
+                  <w:kern w:val="0"/>
+                </w:rPr>
+                <m:t>λ</m:t>
+              </m:r>
+            </m:e>
+            <m:sub>
+              <m:r>
+                <w:rPr>
+                  <w:rFonts w:ascii="Cambria Math" w:eastAsia="Times New Roman" w:hAnsi="Cambria Math" w:cs="Times New Roman"/>
+                  <w:kern w:val="0"/>
+                </w:rPr>
+                <m:t>1</m:t>
+              </m:r>
+            </m:sub>
+          </m:sSub>
+          <m:r>
+            <w:rPr>
+              <w:rFonts w:ascii="Cambria Math" w:eastAsia="Times New Roman" w:hAnsi="Cambria Math" w:cs="Times New Roman"/>
+              <w:kern w:val="0"/>
+            </w:rPr>
+            <m:t>=</m:t>
+          </m:r>
+          <m:sSub>
+            <m:sSubPr>
+              <m:ctrlPr>
+                <w:rPr>
+                  <w:rFonts w:ascii="Cambria Math" w:eastAsia="Times New Roman" w:hAnsi="Cambria Math" w:cs="Times New Roman"/>
+                  <w:i/>
+                  <w:kern w:val="0"/>
+                </w:rPr>
+              </m:ctrlPr>
+            </m:sSubPr>
+            <m:e>
+              <m:r>
+                <w:rPr>
+                  <w:rFonts w:ascii="Cambria Math" w:eastAsia="Times New Roman" w:hAnsi="Cambria Math" w:cs="Times New Roman"/>
+                  <w:kern w:val="0"/>
+                </w:rPr>
+                <m:t>λ</m:t>
+              </m:r>
+            </m:e>
+            <m:sub>
+              <m:r>
+                <w:rPr>
+                  <w:rFonts w:ascii="Cambria Math" w:eastAsia="Times New Roman" w:hAnsi="Cambria Math" w:cs="Times New Roman"/>
+                  <w:kern w:val="0"/>
+                </w:rPr>
+                <m:t>2</m:t>
+              </m:r>
+            </m:sub>
+          </m:sSub>
+          <m:r>
+            <w:rPr>
+              <w:rFonts w:ascii="Cambria Math" w:eastAsia="Times New Roman" w:hAnsi="Cambria Math" w:cs="Times New Roman"/>
+              <w:kern w:val="0"/>
+            </w:rPr>
+            <m:t>=5×0.5=2.5</m:t>
+          </m:r>
+        </m:oMath>
+      </m:oMathPara>
+    </w:p>
+    <w:p>
+      <w:pPr>
+        <w:pStyle w:val="a3"/>
+        <w:widowControl/>
+        <w:ind w:leftChars="0" w:left="360"/>
+        <w:rPr>
+          <w:rFonts w:ascii="Times New Roman" w:eastAsia="Times New Roman" w:hAnsi="Times New Roman" w:cs="Times New Roman"/>
+          <w:kern w:val="0"/>
+        </w:rPr>
+      </w:pPr>
+      <w:r>
+        <w:rPr>
+          <w:rFonts w:ascii="Times New Roman" w:eastAsia="Times New Roman" w:hAnsi="Times New Roman" w:cs="Times New Roman"/>
+          <w:kern w:val="0"/>
+        </w:rPr>
+        <w:t xml:space="preserve">According to the Little’s Law, the average number of customers in the restaurant </w:t>
+      </w:r>
+      <m:oMath>
+        <m:r>
+          <w:rPr>
+            <w:rFonts w:ascii="Cambria Math" w:eastAsia="Times New Roman" w:hAnsi="Cambria Math" w:cs="Times New Roman"/>
+            <w:kern w:val="0"/>
+          </w:rPr>
+          <m:t>N=</m:t>
+        </m:r>
+        <m:sSub>
+          <m:sSubPr>
+            <m:ctrlPr>
+              <w:rPr>
+                <w:rFonts w:ascii="Cambria Math" w:eastAsia="Times New Roman" w:hAnsi="Cambria Math" w:cs="Times New Roman"/>
+                <w:i/>
+                <w:kern w:val="0"/>
+              </w:rPr>
+            </m:ctrlPr>
+          </m:sSubPr>
+          <m:e>
+            <m:r>
+              <w:rPr>
+                <w:rFonts w:ascii="Cambria Math" w:eastAsia="Times New Roman" w:hAnsi="Cambria Math" w:cs="Times New Roman"/>
+                <w:kern w:val="0"/>
+              </w:rPr>
+              <m:t>λ</m:t>
+            </m:r>
+          </m:e>
+          <m:sub>
+            <m:r>
+              <w:rPr>
+                <w:rFonts w:ascii="Cambria Math" w:eastAsia="Times New Roman" w:hAnsi="Cambria Math" w:cs="Times New Roman"/>
+                <w:kern w:val="0"/>
+              </w:rPr>
+              <m:t>1</m:t>
+            </m:r>
+          </m:sub>
+        </m:sSub>
+        <m:r>
+          <w:rPr>
+            <w:rFonts w:ascii="Cambria Math" w:eastAsia="Times New Roman" w:hAnsi="Cambria Math" w:cs="Times New Roman"/>
+            <w:kern w:val="0"/>
+          </w:rPr>
+          <m:t>×3+</m:t>
+        </m:r>
+        <m:sSub>
+          <m:sSubPr>
+            <m:ctrlPr>
+              <w:rPr>
+                <w:rFonts w:ascii="Cambria Math" w:eastAsia="Times New Roman" w:hAnsi="Cambria Math" w:cs="Times New Roman"/>
+                <w:i/>
+                <w:kern w:val="0"/>
+              </w:rPr>
+            </m:ctrlPr>
+          </m:sSubPr>
+          <m:e>
+            <m:r>
+              <w:rPr>
+                <w:rFonts w:ascii="Cambria Math" w:eastAsia="Times New Roman" w:hAnsi="Cambria Math" w:cs="Times New Roman"/>
+                <w:kern w:val="0"/>
+              </w:rPr>
+              <m:t>λ</m:t>
+            </m:r>
+          </m:e>
+          <m:sub>
+            <m:r>
+              <w:rPr>
+                <w:rFonts w:ascii="Cambria Math" w:eastAsia="Times New Roman" w:hAnsi="Cambria Math" w:cs="Times New Roman"/>
+                <w:kern w:val="0"/>
+              </w:rPr>
+              <m:t>2</m:t>
+            </m:r>
+          </m:sub>
+        </m:sSub>
+        <m:r>
+          <w:rPr>
+            <w:rFonts w:ascii="Cambria Math" w:eastAsia="Times New Roman" w:hAnsi="Cambria Math" w:cs="Times New Roman"/>
+            <w:kern w:val="0"/>
+          </w:rPr>
+          <m:t>×</m:t>
+        </m:r>
+        <m:d>
+          <m:dPr>
+            <m:ctrlPr>
+              <w:rPr>
+                <w:rFonts w:ascii="Cambria Math" w:eastAsia="Times New Roman" w:hAnsi="Cambria Math" w:cs="Times New Roman"/>
+                <w:i/>
+                <w:kern w:val="0"/>
+              </w:rPr>
+            </m:ctrlPr>
+          </m:dPr>
+          <m:e>
+            <m:r>
+              <w:rPr>
+                <w:rFonts w:ascii="Cambria Math" w:eastAsia="Times New Roman" w:hAnsi="Cambria Math" w:cs="Times New Roman"/>
+                <w:kern w:val="0"/>
+              </w:rPr>
+              <m:t>3+20</m:t>
+            </m:r>
+          </m:e>
+        </m:d>
+        <m:r>
+          <w:rPr>
+            <w:rFonts w:ascii="Cambria Math" w:eastAsia="Times New Roman" w:hAnsi="Cambria Math" w:cs="Times New Roman"/>
+            <w:kern w:val="0"/>
+          </w:rPr>
+          <m:t>=65.</m:t>
+        </m:r>
+      </m:oMath>
     </w:p>
     <w:p>
       <w:pPr>

</xml_diff>